<commit_message>
adding fail fast and fail safe
</commit_message>
<xml_diff>
--- a/core_java_materials/Collections/Collection Framework.docx
+++ b/core_java_materials/Collections/Collection Framework.docx
@@ -1,6 +1,6 @@
 
 <file path=word/document.xml><?xml version="1.0" encoding="utf-8"?>
-<w:document xmlns:wpc="http://schemas.microsoft.com/office/word/2010/wordprocessingCanvas" xmlns:cx="http://schemas.microsoft.com/office/drawing/2014/chartex" xmlns:cx1="http://schemas.microsoft.com/office/drawing/2015/9/8/chartex" xmlns:cx2="http://schemas.microsoft.com/office/drawing/2015/10/21/chartex" xmlns:cx3="http://schemas.microsoft.com/office/drawing/2016/5/9/chartex" xmlns:cx4="http://schemas.microsoft.com/office/drawing/2016/5/10/chartex" xmlns:cx5="http://schemas.microsoft.com/office/drawing/2016/5/11/chartex" xmlns:cx6="http://schemas.microsoft.com/office/drawing/2016/5/12/chartex" xmlns:cx7="http://schemas.microsoft.com/office/drawing/2016/5/13/chartex" xmlns:cx8="http://schemas.microsoft.com/office/drawing/2016/5/14/chartex" xmlns:mc="http://schemas.openxmlformats.org/markup-compatibility/2006" xmlns:aink="http://schemas.microsoft.com/office/drawing/2016/ink" xmlns:am3d="http://schemas.microsoft.com/office/drawing/2017/model3d" xmlns:o="urn:schemas-microsoft-com:office:office" xmlns:oel="http://schemas.microsoft.com/office/2019/extlst" xmlns:r="http://schemas.openxmlformats.org/officeDocument/2006/relationships" xmlns:m="http://schemas.openxmlformats.org/officeDocument/2006/math" xmlns:v="urn:schemas-microsoft-com:vml" xmlns:wp14="http://schemas.microsoft.com/office/word/2010/wordprocessingDrawing" xmlns:wp="http://schemas.openxmlformats.org/drawingml/2006/wordprocessingDrawing" xmlns:w10="urn:schemas-microsoft-com:office:word" xmlns:w="http://schemas.openxmlformats.org/wordprocessingml/2006/main" xmlns:w14="http://schemas.microsoft.com/office/word/2010/wordml" xmlns:w15="http://schemas.microsoft.com/office/word/2012/wordml" xmlns:w16cex="http://schemas.microsoft.com/office/word/2018/wordml/cex" xmlns:w16cid="http://schemas.microsoft.com/office/word/2016/wordml/cid" xmlns:w16="http://schemas.microsoft.com/office/word/2018/wordml" xmlns:w16du="http://schemas.microsoft.com/office/word/2023/wordml/word16du" xmlns:w16sdtdh="http://schemas.microsoft.com/office/word/2020/wordml/sdtdatahash" xmlns:w16se="http://schemas.microsoft.com/office/word/2015/wordml/symex" xmlns:wpg="http://schemas.microsoft.com/office/word/2010/wordprocessingGroup" xmlns:wpi="http://schemas.microsoft.com/office/word/2010/wordprocessingInk" xmlns:wne="http://schemas.microsoft.com/office/word/2006/wordml" xmlns:wps="http://schemas.microsoft.com/office/word/2010/wordprocessingShape" mc:Ignorable="w14 w15 w16se w16cid w16 w16cex w16sdtdh wp14">
+<w:document xmlns:wpc="http://schemas.microsoft.com/office/word/2010/wordprocessingCanvas" xmlns:cx="http://schemas.microsoft.com/office/drawing/2014/chartex" xmlns:cx1="http://schemas.microsoft.com/office/drawing/2015/9/8/chartex" xmlns:cx2="http://schemas.microsoft.com/office/drawing/2015/10/21/chartex" xmlns:cx3="http://schemas.microsoft.com/office/drawing/2016/5/9/chartex" xmlns:cx4="http://schemas.microsoft.com/office/drawing/2016/5/10/chartex" xmlns:cx5="http://schemas.microsoft.com/office/drawing/2016/5/11/chartex" xmlns:cx6="http://schemas.microsoft.com/office/drawing/2016/5/12/chartex" xmlns:cx7="http://schemas.microsoft.com/office/drawing/2016/5/13/chartex" xmlns:cx8="http://schemas.microsoft.com/office/drawing/2016/5/14/chartex" xmlns:mc="http://schemas.openxmlformats.org/markup-compatibility/2006" xmlns:aink="http://schemas.microsoft.com/office/drawing/2016/ink" xmlns:am3d="http://schemas.microsoft.com/office/drawing/2017/model3d" xmlns:o="urn:schemas-microsoft-com:office:office" xmlns:oel="http://schemas.microsoft.com/office/2019/extlst" xmlns:r="http://schemas.openxmlformats.org/officeDocument/2006/relationships" xmlns:m="http://schemas.openxmlformats.org/officeDocument/2006/math" xmlns:v="urn:schemas-microsoft-com:vml" xmlns:wp14="http://schemas.microsoft.com/office/word/2010/wordprocessingDrawing" xmlns:wp="http://schemas.openxmlformats.org/drawingml/2006/wordprocessingDrawing" xmlns:w10="urn:schemas-microsoft-com:office:word" xmlns:w="http://schemas.openxmlformats.org/wordprocessingml/2006/main" xmlns:w14="http://schemas.microsoft.com/office/word/2010/wordml" xmlns:w15="http://schemas.microsoft.com/office/word/2012/wordml" xmlns:w16cex="http://schemas.microsoft.com/office/word/2018/wordml/cex" xmlns:w16cid="http://schemas.microsoft.com/office/word/2016/wordml/cid" xmlns:w16="http://schemas.microsoft.com/office/word/2018/wordml" xmlns:w16sdtdh="http://schemas.microsoft.com/office/word/2020/wordml/sdtdatahash" xmlns:w16se="http://schemas.microsoft.com/office/word/2015/wordml/symex" xmlns:wpg="http://schemas.microsoft.com/office/word/2010/wordprocessingGroup" xmlns:wpi="http://schemas.microsoft.com/office/word/2010/wordprocessingInk" xmlns:wne="http://schemas.microsoft.com/office/word/2006/wordml" xmlns:wps="http://schemas.microsoft.com/office/word/2010/wordprocessingShape" mc:Ignorable="w14 w15 w16se w16cid w16 w16cex w16sdtdh wp14">
   <w:body>
     <w:p>
       <w:pPr>
@@ -73,6 +73,7 @@
         </w:rPr>
         <w:t xml:space="preserve">, that are to </w:t>
       </w:r>
+      <w:proofErr w:type="gramStart"/>
       <w:r>
         <w:rPr>
           <w:sz w:val="28"/>
@@ -80,6 +81,7 @@
         </w:rPr>
         <w:t>designed</w:t>
       </w:r>
+      <w:proofErr w:type="gramEnd"/>
       <w:r>
         <w:rPr>
           <w:sz w:val="28"/>
@@ -184,6 +186,163 @@
         </w:drawing>
       </w:r>
     </w:p>
+    <w:p>
+      <w:pPr>
+        <w:rPr>
+          <w:b/>
+          <w:bCs/>
+          <w:sz w:val="32"/>
+          <w:szCs w:val="32"/>
+        </w:rPr>
+      </w:pPr>
+    </w:p>
+    <w:p>
+      <w:pPr>
+        <w:rPr>
+          <w:b/>
+          <w:bCs/>
+          <w:sz w:val="32"/>
+          <w:szCs w:val="32"/>
+          <w:u w:val="single"/>
+        </w:rPr>
+      </w:pPr>
+      <w:r>
+        <w:rPr>
+          <w:b/>
+          <w:bCs/>
+          <w:sz w:val="32"/>
+          <w:szCs w:val="32"/>
+          <w:u w:val="single"/>
+        </w:rPr>
+        <w:t xml:space="preserve">Fail fast and </w:t>
+      </w:r>
+      <w:proofErr w:type="gramStart"/>
+      <w:r>
+        <w:rPr>
+          <w:b/>
+          <w:bCs/>
+          <w:sz w:val="32"/>
+          <w:szCs w:val="32"/>
+          <w:u w:val="single"/>
+        </w:rPr>
+        <w:t>Fail</w:t>
+      </w:r>
+      <w:proofErr w:type="gramEnd"/>
+      <w:r>
+        <w:rPr>
+          <w:b/>
+          <w:bCs/>
+          <w:sz w:val="32"/>
+          <w:szCs w:val="32"/>
+          <w:u w:val="single"/>
+        </w:rPr>
+        <w:t xml:space="preserve"> safe:</w:t>
+      </w:r>
+    </w:p>
+    <w:p>
+      <w:pPr>
+        <w:pStyle w:val="ListParagraph"/>
+        <w:numPr>
+          <w:ilvl w:val="0"/>
+          <w:numId w:val="2"/>
+        </w:numPr>
+        <w:rPr>
+          <w:sz w:val="32"/>
+          <w:szCs w:val="32"/>
+        </w:rPr>
+      </w:pPr>
+      <w:r>
+        <w:rPr>
+          <w:sz w:val="32"/>
+          <w:szCs w:val="32"/>
+        </w:rPr>
+        <w:t xml:space="preserve">The </w:t>
+      </w:r>
+      <w:proofErr w:type="gramStart"/>
+      <w:r>
+        <w:rPr>
+          <w:sz w:val="32"/>
+          <w:szCs w:val="32"/>
+        </w:rPr>
+        <w:t>fail</w:t>
+      </w:r>
+      <w:proofErr w:type="gramEnd"/>
+      <w:r>
+        <w:rPr>
+          <w:sz w:val="32"/>
+          <w:szCs w:val="32"/>
+        </w:rPr>
+        <w:t xml:space="preserve"> fast iterators immediately throw </w:t>
+      </w:r>
+      <w:proofErr w:type="spellStart"/>
+      <w:r>
+        <w:rPr>
+          <w:sz w:val="32"/>
+          <w:szCs w:val="32"/>
+        </w:rPr>
+        <w:t>concurrentModificationException</w:t>
+      </w:r>
+      <w:proofErr w:type="spellEnd"/>
+      <w:r>
+        <w:rPr>
+          <w:sz w:val="32"/>
+          <w:szCs w:val="32"/>
+        </w:rPr>
+        <w:t xml:space="preserve"> in case of any structural modification (adding, removing, updating element of the data collection while another thread is iterating over that collection).</w:t>
+      </w:r>
+    </w:p>
+    <w:p>
+      <w:pPr>
+        <w:pStyle w:val="ListParagraph"/>
+        <w:numPr>
+          <w:ilvl w:val="0"/>
+          <w:numId w:val="2"/>
+        </w:numPr>
+        <w:rPr>
+          <w:sz w:val="32"/>
+          <w:szCs w:val="32"/>
+        </w:rPr>
+      </w:pPr>
+      <w:r>
+        <w:rPr>
+          <w:sz w:val="32"/>
+          <w:szCs w:val="32"/>
+        </w:rPr>
+        <w:t xml:space="preserve">The fails safe iterators does not throw any exception in case of any structural modification. This is due to the fact, </w:t>
+      </w:r>
+      <w:proofErr w:type="gramStart"/>
+      <w:r>
+        <w:rPr>
+          <w:sz w:val="32"/>
+          <w:szCs w:val="32"/>
+        </w:rPr>
+        <w:t>that</w:t>
+      </w:r>
+      <w:proofErr w:type="gramEnd"/>
+      <w:r>
+        <w:rPr>
+          <w:sz w:val="32"/>
+          <w:szCs w:val="32"/>
+        </w:rPr>
+        <w:t xml:space="preserve"> fail safe iterator operates on the copy of the original collection object and not the original. Any change in the original does not affect the copy.</w:t>
+      </w:r>
+    </w:p>
+    <w:p>
+      <w:pPr>
+        <w:rPr>
+          <w:sz w:val="32"/>
+          <w:szCs w:val="32"/>
+        </w:rPr>
+      </w:pPr>
+    </w:p>
+    <w:p>
+      <w:pPr>
+        <w:rPr>
+          <w:sz w:val="32"/>
+          <w:szCs w:val="32"/>
+        </w:rPr>
+      </w:pPr>
+    </w:p>
     <w:sectPr>
       <w:pgSz w:w="11906" w:h="16838"/>
       <w:pgMar w:top="-567" w:right="567" w:bottom="-567" w:left="567" w:header="709" w:footer="709" w:gutter="0"/>
@@ -195,8 +354,121 @@
 </file>
 
 <file path=word/numbering.xml><?xml version="1.0" encoding="utf-8"?>
-<w:numbering xmlns:wpc="http://schemas.microsoft.com/office/word/2010/wordprocessingCanvas" xmlns:cx="http://schemas.microsoft.com/office/drawing/2014/chartex" xmlns:cx1="http://schemas.microsoft.com/office/drawing/2015/9/8/chartex" xmlns:cx2="http://schemas.microsoft.com/office/drawing/2015/10/21/chartex" xmlns:cx3="http://schemas.microsoft.com/office/drawing/2016/5/9/chartex" xmlns:cx4="http://schemas.microsoft.com/office/drawing/2016/5/10/chartex" xmlns:cx5="http://schemas.microsoft.com/office/drawing/2016/5/11/chartex" xmlns:cx6="http://schemas.microsoft.com/office/drawing/2016/5/12/chartex" xmlns:cx7="http://schemas.microsoft.com/office/drawing/2016/5/13/chartex" xmlns:cx8="http://schemas.microsoft.com/office/drawing/2016/5/14/chartex" xmlns:mc="http://schemas.openxmlformats.org/markup-compatibility/2006" xmlns:aink="http://schemas.microsoft.com/office/drawing/2016/ink" xmlns:am3d="http://schemas.microsoft.com/office/drawing/2017/model3d" xmlns:o="urn:schemas-microsoft-com:office:office" xmlns:oel="http://schemas.microsoft.com/office/2019/extlst" xmlns:r="http://schemas.openxmlformats.org/officeDocument/2006/relationships" xmlns:m="http://schemas.openxmlformats.org/officeDocument/2006/math" xmlns:v="urn:schemas-microsoft-com:vml" xmlns:wp14="http://schemas.microsoft.com/office/word/2010/wordprocessingDrawing" xmlns:wp="http://schemas.openxmlformats.org/drawingml/2006/wordprocessingDrawing" xmlns:w10="urn:schemas-microsoft-com:office:word" xmlns:w="http://schemas.openxmlformats.org/wordprocessingml/2006/main" xmlns:w14="http://schemas.microsoft.com/office/word/2010/wordml" xmlns:w15="http://schemas.microsoft.com/office/word/2012/wordml" xmlns:w16cex="http://schemas.microsoft.com/office/word/2018/wordml/cex" xmlns:w16cid="http://schemas.microsoft.com/office/word/2016/wordml/cid" xmlns:w16="http://schemas.microsoft.com/office/word/2018/wordml" xmlns:w16du="http://schemas.microsoft.com/office/word/2023/wordml/word16du" xmlns:w16sdtdh="http://schemas.microsoft.com/office/word/2020/wordml/sdtdatahash" xmlns:w16se="http://schemas.microsoft.com/office/word/2015/wordml/symex" xmlns:wpg="http://schemas.microsoft.com/office/word/2010/wordprocessingGroup" xmlns:wpi="http://schemas.microsoft.com/office/word/2010/wordprocessingInk" xmlns:wne="http://schemas.microsoft.com/office/word/2006/wordml" xmlns:wps="http://schemas.microsoft.com/office/word/2010/wordprocessingShape" mc:Ignorable="w14 w15 w16se w16cid w16 w16cex w16sdtdh wp14">
+<w:numbering xmlns:wpc="http://schemas.microsoft.com/office/word/2010/wordprocessingCanvas" xmlns:cx="http://schemas.microsoft.com/office/drawing/2014/chartex" xmlns:cx1="http://schemas.microsoft.com/office/drawing/2015/9/8/chartex" xmlns:cx2="http://schemas.microsoft.com/office/drawing/2015/10/21/chartex" xmlns:cx3="http://schemas.microsoft.com/office/drawing/2016/5/9/chartex" xmlns:cx4="http://schemas.microsoft.com/office/drawing/2016/5/10/chartex" xmlns:cx5="http://schemas.microsoft.com/office/drawing/2016/5/11/chartex" xmlns:cx6="http://schemas.microsoft.com/office/drawing/2016/5/12/chartex" xmlns:cx7="http://schemas.microsoft.com/office/drawing/2016/5/13/chartex" xmlns:cx8="http://schemas.microsoft.com/office/drawing/2016/5/14/chartex" xmlns:mc="http://schemas.openxmlformats.org/markup-compatibility/2006" xmlns:aink="http://schemas.microsoft.com/office/drawing/2016/ink" xmlns:am3d="http://schemas.microsoft.com/office/drawing/2017/model3d" xmlns:o="urn:schemas-microsoft-com:office:office" xmlns:oel="http://schemas.microsoft.com/office/2019/extlst" xmlns:r="http://schemas.openxmlformats.org/officeDocument/2006/relationships" xmlns:m="http://schemas.openxmlformats.org/officeDocument/2006/math" xmlns:v="urn:schemas-microsoft-com:vml" xmlns:wp14="http://schemas.microsoft.com/office/word/2010/wordprocessingDrawing" xmlns:wp="http://schemas.openxmlformats.org/drawingml/2006/wordprocessingDrawing" xmlns:w10="urn:schemas-microsoft-com:office:word" xmlns:w="http://schemas.openxmlformats.org/wordprocessingml/2006/main" xmlns:w14="http://schemas.microsoft.com/office/word/2010/wordml" xmlns:w15="http://schemas.microsoft.com/office/word/2012/wordml" xmlns:w16cex="http://schemas.microsoft.com/office/word/2018/wordml/cex" xmlns:w16cid="http://schemas.microsoft.com/office/word/2016/wordml/cid" xmlns:w16="http://schemas.microsoft.com/office/word/2018/wordml" xmlns:w16sdtdh="http://schemas.microsoft.com/office/word/2020/wordml/sdtdatahash" xmlns:w16se="http://schemas.microsoft.com/office/word/2015/wordml/symex" xmlns:wpg="http://schemas.microsoft.com/office/word/2010/wordprocessingGroup" xmlns:wpi="http://schemas.microsoft.com/office/word/2010/wordprocessingInk" xmlns:wne="http://schemas.microsoft.com/office/word/2006/wordml" xmlns:wps="http://schemas.microsoft.com/office/word/2010/wordprocessingShape" mc:Ignorable="w14 w15 w16se w16cid w16 w16cex w16sdtdh wp14">
   <w:abstractNum w:abstractNumId="0" w15:restartNumberingAfterBreak="0">
+    <w:nsid w:val="5B4E04FE"/>
+    <w:multiLevelType w:val="hybridMultilevel"/>
+    <w:tmpl w:val="47700BB4"/>
+    <w:lvl w:ilvl="0" w:tplc="40090001">
+      <w:start w:val="1"/>
+      <w:numFmt w:val="bullet"/>
+      <w:lvlText w:val=""/>
+      <w:lvlJc w:val="left"/>
+      <w:pPr>
+        <w:ind w:left="720" w:hanging="360"/>
+      </w:pPr>
+      <w:rPr>
+        <w:rFonts w:ascii="Symbol" w:hAnsi="Symbol" w:hint="default"/>
+      </w:rPr>
+    </w:lvl>
+    <w:lvl w:ilvl="1" w:tplc="40090003" w:tentative="1">
+      <w:start w:val="1"/>
+      <w:numFmt w:val="bullet"/>
+      <w:lvlText w:val="o"/>
+      <w:lvlJc w:val="left"/>
+      <w:pPr>
+        <w:ind w:left="1440" w:hanging="360"/>
+      </w:pPr>
+      <w:rPr>
+        <w:rFonts w:ascii="Courier New" w:hAnsi="Courier New" w:cs="Courier New" w:hint="default"/>
+      </w:rPr>
+    </w:lvl>
+    <w:lvl w:ilvl="2" w:tplc="40090005" w:tentative="1">
+      <w:start w:val="1"/>
+      <w:numFmt w:val="bullet"/>
+      <w:lvlText w:val=""/>
+      <w:lvlJc w:val="left"/>
+      <w:pPr>
+        <w:ind w:left="2160" w:hanging="360"/>
+      </w:pPr>
+      <w:rPr>
+        <w:rFonts w:ascii="Wingdings" w:hAnsi="Wingdings" w:hint="default"/>
+      </w:rPr>
+    </w:lvl>
+    <w:lvl w:ilvl="3" w:tplc="40090001" w:tentative="1">
+      <w:start w:val="1"/>
+      <w:numFmt w:val="bullet"/>
+      <w:lvlText w:val=""/>
+      <w:lvlJc w:val="left"/>
+      <w:pPr>
+        <w:ind w:left="2880" w:hanging="360"/>
+      </w:pPr>
+      <w:rPr>
+        <w:rFonts w:ascii="Symbol" w:hAnsi="Symbol" w:hint="default"/>
+      </w:rPr>
+    </w:lvl>
+    <w:lvl w:ilvl="4" w:tplc="40090003" w:tentative="1">
+      <w:start w:val="1"/>
+      <w:numFmt w:val="bullet"/>
+      <w:lvlText w:val="o"/>
+      <w:lvlJc w:val="left"/>
+      <w:pPr>
+        <w:ind w:left="3600" w:hanging="360"/>
+      </w:pPr>
+      <w:rPr>
+        <w:rFonts w:ascii="Courier New" w:hAnsi="Courier New" w:cs="Courier New" w:hint="default"/>
+      </w:rPr>
+    </w:lvl>
+    <w:lvl w:ilvl="5" w:tplc="40090005" w:tentative="1">
+      <w:start w:val="1"/>
+      <w:numFmt w:val="bullet"/>
+      <w:lvlText w:val=""/>
+      <w:lvlJc w:val="left"/>
+      <w:pPr>
+        <w:ind w:left="4320" w:hanging="360"/>
+      </w:pPr>
+      <w:rPr>
+        <w:rFonts w:ascii="Wingdings" w:hAnsi="Wingdings" w:hint="default"/>
+      </w:rPr>
+    </w:lvl>
+    <w:lvl w:ilvl="6" w:tplc="40090001" w:tentative="1">
+      <w:start w:val="1"/>
+      <w:numFmt w:val="bullet"/>
+      <w:lvlText w:val=""/>
+      <w:lvlJc w:val="left"/>
+      <w:pPr>
+        <w:ind w:left="5040" w:hanging="360"/>
+      </w:pPr>
+      <w:rPr>
+        <w:rFonts w:ascii="Symbol" w:hAnsi="Symbol" w:hint="default"/>
+      </w:rPr>
+    </w:lvl>
+    <w:lvl w:ilvl="7" w:tplc="40090003" w:tentative="1">
+      <w:start w:val="1"/>
+      <w:numFmt w:val="bullet"/>
+      <w:lvlText w:val="o"/>
+      <w:lvlJc w:val="left"/>
+      <w:pPr>
+        <w:ind w:left="5760" w:hanging="360"/>
+      </w:pPr>
+      <w:rPr>
+        <w:rFonts w:ascii="Courier New" w:hAnsi="Courier New" w:cs="Courier New" w:hint="default"/>
+      </w:rPr>
+    </w:lvl>
+    <w:lvl w:ilvl="8" w:tplc="40090005" w:tentative="1">
+      <w:start w:val="1"/>
+      <w:numFmt w:val="bullet"/>
+      <w:lvlText w:val=""/>
+      <w:lvlJc w:val="left"/>
+      <w:pPr>
+        <w:ind w:left="6480" w:hanging="360"/>
+      </w:pPr>
+      <w:rPr>
+        <w:rFonts w:ascii="Wingdings" w:hAnsi="Wingdings" w:hint="default"/>
+      </w:rPr>
+    </w:lvl>
+  </w:abstractNum>
+  <w:abstractNum w:abstractNumId="1" w15:restartNumberingAfterBreak="0">
     <w:nsid w:val="7E1B3681"/>
     <w:multiLevelType w:val="hybridMultilevel"/>
     <w:tmpl w:val="7EC01428"/>
@@ -310,6 +582,9 @@
     </w:lvl>
   </w:abstractNum>
   <w:num w:numId="1" w16cid:durableId="1367411278">
+    <w:abstractNumId w:val="1"/>
+  </w:num>
+  <w:num w:numId="2" w16cid:durableId="1995067349">
     <w:abstractNumId w:val="0"/>
   </w:num>
 </w:numbering>

</xml_diff>

<commit_message>
adding no. of concrete classes
</commit_message>
<xml_diff>
--- a/core_java_materials/Collections/Collection Framework.docx
+++ b/core_java_materials/Collections/Collection Framework.docx
@@ -203,6 +203,419 @@
           <w:bCs/>
           <w:sz w:val="32"/>
           <w:szCs w:val="32"/>
+        </w:rPr>
+      </w:pPr>
+      <w:r>
+        <w:rPr>
+          <w:b/>
+          <w:bCs/>
+          <w:sz w:val="32"/>
+          <w:szCs w:val="32"/>
+          <w:u w:val="single"/>
+        </w:rPr>
+        <w:t>Collection</w:t>
+      </w:r>
+      <w:r>
+        <w:rPr>
+          <w:b/>
+          <w:bCs/>
+          <w:sz w:val="32"/>
+          <w:szCs w:val="32"/>
+        </w:rPr>
+        <w:t>:</w:t>
+      </w:r>
+    </w:p>
+    <w:p>
+      <w:pPr>
+        <w:rPr>
+          <w:b/>
+          <w:bCs/>
+          <w:sz w:val="32"/>
+          <w:szCs w:val="32"/>
+        </w:rPr>
+      </w:pPr>
+    </w:p>
+    <w:p>
+      <w:pPr>
+        <w:rPr>
+          <w:b/>
+          <w:bCs/>
+          <w:sz w:val="32"/>
+          <w:szCs w:val="32"/>
+        </w:rPr>
+      </w:pPr>
+      <w:r>
+        <w:rPr>
+          <w:b/>
+          <w:bCs/>
+          <w:sz w:val="32"/>
+          <w:szCs w:val="32"/>
+          <w:u w:val="single"/>
+        </w:rPr>
+        <w:t>Collections</w:t>
+      </w:r>
+      <w:r>
+        <w:rPr>
+          <w:b/>
+          <w:bCs/>
+          <w:sz w:val="32"/>
+          <w:szCs w:val="32"/>
+        </w:rPr>
+        <w:t>:</w:t>
+      </w:r>
+    </w:p>
+    <w:p>
+      <w:pPr>
+        <w:rPr>
+          <w:sz w:val="32"/>
+          <w:szCs w:val="32"/>
+        </w:rPr>
+      </w:pPr>
+      <w:proofErr w:type="gramStart"/>
+      <w:r>
+        <w:rPr>
+          <w:sz w:val="32"/>
+          <w:szCs w:val="32"/>
+        </w:rPr>
+        <w:t>It’s</w:t>
+      </w:r>
+      <w:proofErr w:type="gramEnd"/>
+      <w:r>
+        <w:rPr>
+          <w:sz w:val="32"/>
+          <w:szCs w:val="32"/>
+        </w:rPr>
+        <w:t xml:space="preserve"> a class.</w:t>
+      </w:r>
+    </w:p>
+    <w:p>
+      <w:pPr>
+        <w:rPr>
+          <w:b/>
+          <w:bCs/>
+          <w:sz w:val="32"/>
+          <w:szCs w:val="32"/>
+        </w:rPr>
+      </w:pPr>
+    </w:p>
+    <w:p>
+      <w:pPr>
+        <w:rPr>
+          <w:b/>
+          <w:bCs/>
+          <w:sz w:val="32"/>
+          <w:szCs w:val="32"/>
+          <w:u w:val="single"/>
+        </w:rPr>
+      </w:pPr>
+    </w:p>
+    <w:p>
+      <w:pPr>
+        <w:rPr>
+          <w:b/>
+          <w:bCs/>
+          <w:sz w:val="32"/>
+          <w:szCs w:val="32"/>
+          <w:u w:val="single"/>
+        </w:rPr>
+      </w:pPr>
+    </w:p>
+    <w:p>
+      <w:pPr>
+        <w:rPr>
+          <w:b/>
+          <w:bCs/>
+          <w:sz w:val="32"/>
+          <w:szCs w:val="32"/>
+          <w:u w:val="single"/>
+        </w:rPr>
+      </w:pPr>
+    </w:p>
+    <w:p>
+      <w:pPr>
+        <w:rPr>
+          <w:b/>
+          <w:bCs/>
+          <w:sz w:val="32"/>
+          <w:szCs w:val="32"/>
+          <w:u w:val="single"/>
+        </w:rPr>
+      </w:pPr>
+    </w:p>
+    <w:p>
+      <w:pPr>
+        <w:rPr>
+          <w:b/>
+          <w:bCs/>
+          <w:sz w:val="32"/>
+          <w:szCs w:val="32"/>
+          <w:u w:val="single"/>
+        </w:rPr>
+      </w:pPr>
+    </w:p>
+    <w:p>
+      <w:pPr>
+        <w:rPr>
+          <w:b/>
+          <w:bCs/>
+          <w:sz w:val="32"/>
+          <w:szCs w:val="32"/>
+        </w:rPr>
+      </w:pPr>
+      <w:r>
+        <w:rPr>
+          <w:b/>
+          <w:bCs/>
+          <w:sz w:val="32"/>
+          <w:szCs w:val="32"/>
+          <w:u w:val="single"/>
+        </w:rPr>
+        <w:lastRenderedPageBreak/>
+        <w:t>Concrete classes</w:t>
+      </w:r>
+      <w:r>
+        <w:rPr>
+          <w:b/>
+          <w:bCs/>
+          <w:sz w:val="32"/>
+          <w:szCs w:val="32"/>
+        </w:rPr>
+        <w:t>:</w:t>
+      </w:r>
+    </w:p>
+    <w:p>
+      <w:pPr>
+        <w:tabs>
+          <w:tab w:val="left" w:pos="7133"/>
+        </w:tabs>
+        <w:rPr>
+          <w:sz w:val="32"/>
+          <w:szCs w:val="32"/>
+        </w:rPr>
+      </w:pPr>
+      <w:r>
+        <w:rPr>
+          <w:sz w:val="32"/>
+          <w:szCs w:val="32"/>
+        </w:rPr>
+        <w:t>There are 7 concrete classes available in collections:</w:t>
+      </w:r>
+    </w:p>
+    <w:p>
+      <w:pPr>
+        <w:pStyle w:val="ListParagraph"/>
+        <w:numPr>
+          <w:ilvl w:val="0"/>
+          <w:numId w:val="3"/>
+        </w:numPr>
+        <w:tabs>
+          <w:tab w:val="left" w:pos="7133"/>
+        </w:tabs>
+        <w:rPr>
+          <w:sz w:val="32"/>
+          <w:szCs w:val="32"/>
+        </w:rPr>
+      </w:pPr>
+      <w:proofErr w:type="spellStart"/>
+      <w:r>
+        <w:rPr>
+          <w:sz w:val="32"/>
+          <w:szCs w:val="32"/>
+        </w:rPr>
+        <w:t>ArrayList</w:t>
+      </w:r>
+      <w:proofErr w:type="spellEnd"/>
+    </w:p>
+    <w:p>
+      <w:pPr>
+        <w:pStyle w:val="ListParagraph"/>
+        <w:numPr>
+          <w:ilvl w:val="0"/>
+          <w:numId w:val="3"/>
+        </w:numPr>
+        <w:tabs>
+          <w:tab w:val="left" w:pos="7133"/>
+        </w:tabs>
+        <w:rPr>
+          <w:sz w:val="32"/>
+          <w:szCs w:val="32"/>
+        </w:rPr>
+      </w:pPr>
+      <w:r>
+        <w:rPr>
+          <w:sz w:val="32"/>
+          <w:szCs w:val="32"/>
+        </w:rPr>
+        <w:t>LinkedList</w:t>
+      </w:r>
+    </w:p>
+    <w:p>
+      <w:pPr>
+        <w:pStyle w:val="ListParagraph"/>
+        <w:numPr>
+          <w:ilvl w:val="0"/>
+          <w:numId w:val="3"/>
+        </w:numPr>
+        <w:tabs>
+          <w:tab w:val="left" w:pos="7133"/>
+        </w:tabs>
+        <w:rPr>
+          <w:sz w:val="32"/>
+          <w:szCs w:val="32"/>
+        </w:rPr>
+      </w:pPr>
+      <w:proofErr w:type="spellStart"/>
+      <w:r>
+        <w:rPr>
+          <w:sz w:val="32"/>
+          <w:szCs w:val="32"/>
+        </w:rPr>
+        <w:t>ArrayDeque</w:t>
+      </w:r>
+      <w:proofErr w:type="spellEnd"/>
+    </w:p>
+    <w:p>
+      <w:pPr>
+        <w:pStyle w:val="ListParagraph"/>
+        <w:numPr>
+          <w:ilvl w:val="0"/>
+          <w:numId w:val="3"/>
+        </w:numPr>
+        <w:tabs>
+          <w:tab w:val="left" w:pos="7133"/>
+        </w:tabs>
+        <w:rPr>
+          <w:sz w:val="32"/>
+          <w:szCs w:val="32"/>
+        </w:rPr>
+      </w:pPr>
+      <w:proofErr w:type="spellStart"/>
+      <w:r>
+        <w:rPr>
+          <w:sz w:val="32"/>
+          <w:szCs w:val="32"/>
+        </w:rPr>
+        <w:t>PriorityQueue</w:t>
+      </w:r>
+      <w:proofErr w:type="spellEnd"/>
+    </w:p>
+    <w:p>
+      <w:pPr>
+        <w:pStyle w:val="ListParagraph"/>
+        <w:numPr>
+          <w:ilvl w:val="0"/>
+          <w:numId w:val="3"/>
+        </w:numPr>
+        <w:tabs>
+          <w:tab w:val="left" w:pos="7133"/>
+        </w:tabs>
+        <w:rPr>
+          <w:sz w:val="32"/>
+          <w:szCs w:val="32"/>
+        </w:rPr>
+      </w:pPr>
+      <w:proofErr w:type="spellStart"/>
+      <w:r>
+        <w:rPr>
+          <w:sz w:val="32"/>
+          <w:szCs w:val="32"/>
+        </w:rPr>
+        <w:t>TreeSet</w:t>
+      </w:r>
+      <w:proofErr w:type="spellEnd"/>
+    </w:p>
+    <w:p>
+      <w:pPr>
+        <w:pStyle w:val="ListParagraph"/>
+        <w:numPr>
+          <w:ilvl w:val="0"/>
+          <w:numId w:val="3"/>
+        </w:numPr>
+        <w:tabs>
+          <w:tab w:val="left" w:pos="7133"/>
+        </w:tabs>
+        <w:rPr>
+          <w:sz w:val="32"/>
+          <w:szCs w:val="32"/>
+        </w:rPr>
+      </w:pPr>
+      <w:r>
+        <w:rPr>
+          <w:sz w:val="32"/>
+          <w:szCs w:val="32"/>
+        </w:rPr>
+        <w:t>HashSet</w:t>
+      </w:r>
+    </w:p>
+    <w:p>
+      <w:pPr>
+        <w:pStyle w:val="ListParagraph"/>
+        <w:numPr>
+          <w:ilvl w:val="0"/>
+          <w:numId w:val="3"/>
+        </w:numPr>
+        <w:tabs>
+          <w:tab w:val="left" w:pos="7133"/>
+        </w:tabs>
+        <w:rPr>
+          <w:sz w:val="32"/>
+          <w:szCs w:val="32"/>
+        </w:rPr>
+      </w:pPr>
+      <w:proofErr w:type="spellStart"/>
+      <w:r>
+        <w:rPr>
+          <w:sz w:val="32"/>
+          <w:szCs w:val="32"/>
+        </w:rPr>
+        <w:t>LinkedHashSet</w:t>
+      </w:r>
+      <w:proofErr w:type="spellEnd"/>
+    </w:p>
+    <w:p>
+      <w:pPr>
+        <w:tabs>
+          <w:tab w:val="left" w:pos="7133"/>
+        </w:tabs>
+        <w:rPr>
+          <w:sz w:val="32"/>
+          <w:szCs w:val="32"/>
+        </w:rPr>
+      </w:pPr>
+      <w:r>
+        <w:rPr>
+          <w:sz w:val="32"/>
+          <w:szCs w:val="32"/>
+        </w:rPr>
+        <w:t>Map</w:t>
+      </w:r>
+    </w:p>
+    <w:p>
+      <w:pPr>
+        <w:tabs>
+          <w:tab w:val="left" w:pos="7133"/>
+        </w:tabs>
+        <w:rPr>
+          <w:sz w:val="32"/>
+          <w:szCs w:val="32"/>
+        </w:rPr>
+      </w:pPr>
+    </w:p>
+    <w:p>
+      <w:pPr>
+        <w:rPr>
+          <w:sz w:val="32"/>
+          <w:szCs w:val="32"/>
+        </w:rPr>
+      </w:pPr>
+    </w:p>
+    <w:p>
+      <w:pPr>
+        <w:rPr>
+          <w:b/>
+          <w:bCs/>
+          <w:sz w:val="32"/>
+          <w:szCs w:val="32"/>
           <w:u w:val="single"/>
         </w:rPr>
       </w:pPr>
@@ -356,6 +769,92 @@
 <file path=word/numbering.xml><?xml version="1.0" encoding="utf-8"?>
 <w:numbering xmlns:wpc="http://schemas.microsoft.com/office/word/2010/wordprocessingCanvas" xmlns:cx="http://schemas.microsoft.com/office/drawing/2014/chartex" xmlns:cx1="http://schemas.microsoft.com/office/drawing/2015/9/8/chartex" xmlns:cx2="http://schemas.microsoft.com/office/drawing/2015/10/21/chartex" xmlns:cx3="http://schemas.microsoft.com/office/drawing/2016/5/9/chartex" xmlns:cx4="http://schemas.microsoft.com/office/drawing/2016/5/10/chartex" xmlns:cx5="http://schemas.microsoft.com/office/drawing/2016/5/11/chartex" xmlns:cx6="http://schemas.microsoft.com/office/drawing/2016/5/12/chartex" xmlns:cx7="http://schemas.microsoft.com/office/drawing/2016/5/13/chartex" xmlns:cx8="http://schemas.microsoft.com/office/drawing/2016/5/14/chartex" xmlns:mc="http://schemas.openxmlformats.org/markup-compatibility/2006" xmlns:aink="http://schemas.microsoft.com/office/drawing/2016/ink" xmlns:am3d="http://schemas.microsoft.com/office/drawing/2017/model3d" xmlns:o="urn:schemas-microsoft-com:office:office" xmlns:oel="http://schemas.microsoft.com/office/2019/extlst" xmlns:r="http://schemas.openxmlformats.org/officeDocument/2006/relationships" xmlns:m="http://schemas.openxmlformats.org/officeDocument/2006/math" xmlns:v="urn:schemas-microsoft-com:vml" xmlns:wp14="http://schemas.microsoft.com/office/word/2010/wordprocessingDrawing" xmlns:wp="http://schemas.openxmlformats.org/drawingml/2006/wordprocessingDrawing" xmlns:w10="urn:schemas-microsoft-com:office:word" xmlns:w="http://schemas.openxmlformats.org/wordprocessingml/2006/main" xmlns:w14="http://schemas.microsoft.com/office/word/2010/wordml" xmlns:w15="http://schemas.microsoft.com/office/word/2012/wordml" xmlns:w16cex="http://schemas.microsoft.com/office/word/2018/wordml/cex" xmlns:w16cid="http://schemas.microsoft.com/office/word/2016/wordml/cid" xmlns:w16="http://schemas.microsoft.com/office/word/2018/wordml" xmlns:w16sdtdh="http://schemas.microsoft.com/office/word/2020/wordml/sdtdatahash" xmlns:w16se="http://schemas.microsoft.com/office/word/2015/wordml/symex" xmlns:wpg="http://schemas.microsoft.com/office/word/2010/wordprocessingGroup" xmlns:wpi="http://schemas.microsoft.com/office/word/2010/wordprocessingInk" xmlns:wne="http://schemas.microsoft.com/office/word/2006/wordml" xmlns:wps="http://schemas.microsoft.com/office/word/2010/wordprocessingShape" mc:Ignorable="w14 w15 w16se w16cid w16 w16cex w16sdtdh wp14">
   <w:abstractNum w:abstractNumId="0" w15:restartNumberingAfterBreak="0">
+    <w:nsid w:val="4BBA67AA"/>
+    <w:multiLevelType w:val="hybridMultilevel"/>
+    <w:tmpl w:val="6570FDB0"/>
+    <w:lvl w:ilvl="0" w:tplc="4009000F">
+      <w:start w:val="1"/>
+      <w:numFmt w:val="decimal"/>
+      <w:lvlText w:val="%1."/>
+      <w:lvlJc w:val="left"/>
+      <w:pPr>
+        <w:ind w:left="720" w:hanging="360"/>
+      </w:pPr>
+    </w:lvl>
+    <w:lvl w:ilvl="1" w:tplc="40090019" w:tentative="1">
+      <w:start w:val="1"/>
+      <w:numFmt w:val="lowerLetter"/>
+      <w:lvlText w:val="%2."/>
+      <w:lvlJc w:val="left"/>
+      <w:pPr>
+        <w:ind w:left="1440" w:hanging="360"/>
+      </w:pPr>
+    </w:lvl>
+    <w:lvl w:ilvl="2" w:tplc="4009001B" w:tentative="1">
+      <w:start w:val="1"/>
+      <w:numFmt w:val="lowerRoman"/>
+      <w:lvlText w:val="%3."/>
+      <w:lvlJc w:val="right"/>
+      <w:pPr>
+        <w:ind w:left="2160" w:hanging="180"/>
+      </w:pPr>
+    </w:lvl>
+    <w:lvl w:ilvl="3" w:tplc="4009000F" w:tentative="1">
+      <w:start w:val="1"/>
+      <w:numFmt w:val="decimal"/>
+      <w:lvlText w:val="%4."/>
+      <w:lvlJc w:val="left"/>
+      <w:pPr>
+        <w:ind w:left="2880" w:hanging="360"/>
+      </w:pPr>
+    </w:lvl>
+    <w:lvl w:ilvl="4" w:tplc="40090019" w:tentative="1">
+      <w:start w:val="1"/>
+      <w:numFmt w:val="lowerLetter"/>
+      <w:lvlText w:val="%5."/>
+      <w:lvlJc w:val="left"/>
+      <w:pPr>
+        <w:ind w:left="3600" w:hanging="360"/>
+      </w:pPr>
+    </w:lvl>
+    <w:lvl w:ilvl="5" w:tplc="4009001B" w:tentative="1">
+      <w:start w:val="1"/>
+      <w:numFmt w:val="lowerRoman"/>
+      <w:lvlText w:val="%6."/>
+      <w:lvlJc w:val="right"/>
+      <w:pPr>
+        <w:ind w:left="4320" w:hanging="180"/>
+      </w:pPr>
+    </w:lvl>
+    <w:lvl w:ilvl="6" w:tplc="4009000F" w:tentative="1">
+      <w:start w:val="1"/>
+      <w:numFmt w:val="decimal"/>
+      <w:lvlText w:val="%7."/>
+      <w:lvlJc w:val="left"/>
+      <w:pPr>
+        <w:ind w:left="5040" w:hanging="360"/>
+      </w:pPr>
+    </w:lvl>
+    <w:lvl w:ilvl="7" w:tplc="40090019" w:tentative="1">
+      <w:start w:val="1"/>
+      <w:numFmt w:val="lowerLetter"/>
+      <w:lvlText w:val="%8."/>
+      <w:lvlJc w:val="left"/>
+      <w:pPr>
+        <w:ind w:left="5760" w:hanging="360"/>
+      </w:pPr>
+    </w:lvl>
+    <w:lvl w:ilvl="8" w:tplc="4009001B" w:tentative="1">
+      <w:start w:val="1"/>
+      <w:numFmt w:val="lowerRoman"/>
+      <w:lvlText w:val="%9."/>
+      <w:lvlJc w:val="right"/>
+      <w:pPr>
+        <w:ind w:left="6480" w:hanging="180"/>
+      </w:pPr>
+    </w:lvl>
+  </w:abstractNum>
+  <w:abstractNum w:abstractNumId="1" w15:restartNumberingAfterBreak="0">
     <w:nsid w:val="5B4E04FE"/>
     <w:multiLevelType w:val="hybridMultilevel"/>
     <w:tmpl w:val="47700BB4"/>
@@ -468,7 +967,7 @@
       </w:rPr>
     </w:lvl>
   </w:abstractNum>
-  <w:abstractNum w:abstractNumId="1" w15:restartNumberingAfterBreak="0">
+  <w:abstractNum w:abstractNumId="2" w15:restartNumberingAfterBreak="0">
     <w:nsid w:val="7E1B3681"/>
     <w:multiLevelType w:val="hybridMultilevel"/>
     <w:tmpl w:val="7EC01428"/>
@@ -582,9 +1081,12 @@
     </w:lvl>
   </w:abstractNum>
   <w:num w:numId="1" w16cid:durableId="1367411278">
+    <w:abstractNumId w:val="2"/>
+  </w:num>
+  <w:num w:numId="2" w16cid:durableId="1995067349">
     <w:abstractNumId w:val="1"/>
   </w:num>
-  <w:num w:numId="2" w16cid:durableId="1995067349">
+  <w:num w:numId="3" w16cid:durableId="835652446">
     <w:abstractNumId w:val="0"/>
   </w:num>
 </w:numbering>

</xml_diff>